<commit_message>
update igen av rapport
</commit_message>
<xml_diff>
--- a/bin/rapportmall.docx
+++ b/bin/rapportmall.docx
@@ -1219,13 +1219,45 @@
         <w:t>utformningen</w:t>
       </w:r>
       <w:r>
-        <w:t xml:space="preserve"> och implementationen av ett dokumenthanteringssystem som använder sig av designmönstren Composite och Factory, samt </w:t>
+        <w:t xml:space="preserve"> och implementationen av ett dokumenthanteringssystem som använder sig av designmönstren Composite och </w:t>
+      </w:r>
+      <w:proofErr w:type="spellStart"/>
+      <w:r>
+        <w:t>Factory</w:t>
+      </w:r>
+      <w:proofErr w:type="spellEnd"/>
+      <w:r>
+        <w:t xml:space="preserve">, samt </w:t>
       </w:r>
       <w:r>
         <w:t>tillägg</w:t>
       </w:r>
       <w:r>
-        <w:t xml:space="preserve"> av Iterator- och Facade-mönstren för att ytterligare förbättra kodens modularitet och flexibilitet. Systemets arkitektur är utformad för att hantera olika typer av dokumentstrukturer där varje dokument kan innehålla flera komponenter såsom </w:t>
+        <w:t xml:space="preserve"> av </w:t>
+      </w:r>
+      <w:proofErr w:type="spellStart"/>
+      <w:r>
+        <w:t>Iterator</w:t>
+      </w:r>
+      <w:proofErr w:type="spellEnd"/>
+      <w:r>
+        <w:t xml:space="preserve">- och </w:t>
+      </w:r>
+      <w:proofErr w:type="spellStart"/>
+      <w:r>
+        <w:t>Facade</w:t>
+      </w:r>
+      <w:proofErr w:type="spellEnd"/>
+      <w:r>
+        <w:t xml:space="preserve">-mönstren för att ytterligare förbättra kodens </w:t>
+      </w:r>
+      <w:proofErr w:type="spellStart"/>
+      <w:r>
+        <w:t>modularitet</w:t>
+      </w:r>
+      <w:proofErr w:type="spellEnd"/>
+      <w:r>
+        <w:t xml:space="preserve"> och flexibilitet. Systemets arkitektur är utformad för att hantera olika typer av dokumentstrukturer där varje dokument kan innehålla flera komponenter såsom </w:t>
       </w:r>
       <w:r>
         <w:t>text, tabeller</w:t>
@@ -1245,19 +1277,48 @@
         <w:t>komponenter</w:t>
       </w:r>
       <w:r>
-        <w:t xml:space="preserve"> på ett enhetligt sätt, vilket förenklarar strukturen. Factory-mönstret abstraherar skapandeprocessen för dessa </w:t>
+        <w:t xml:space="preserve"> på ett enhetligt sätt, vilket förenklarar strukturen. </w:t>
+      </w:r>
+      <w:proofErr w:type="spellStart"/>
+      <w:r>
+        <w:t>Factory</w:t>
+      </w:r>
+      <w:proofErr w:type="spellEnd"/>
+      <w:r>
+        <w:t xml:space="preserve">-mönstret abstraherar skapandeprocessen för dessa </w:t>
       </w:r>
       <w:r>
         <w:t>komponenter</w:t>
       </w:r>
       <w:r>
-        <w:t xml:space="preserve">, vilket bidrar till systemets flexibilitet och underlättar för framtida utvidgningar. Iterator-mönstret tillhandahåller en standardiserad metod för att navigera genom dokumentets innehåll, medans </w:t>
-      </w:r>
+        <w:t xml:space="preserve">, vilket bidrar till systemets flexibilitet och underlättar för framtida utvidgningar. </w:t>
+      </w:r>
+      <w:proofErr w:type="spellStart"/>
+      <w:r>
+        <w:t>Iterator</w:t>
+      </w:r>
+      <w:proofErr w:type="spellEnd"/>
+      <w:r>
+        <w:t xml:space="preserve">-mönstret tillhandahåller en standardiserad metod för att navigera genom dokumentets innehåll, </w:t>
+      </w:r>
+      <w:proofErr w:type="gramStart"/>
+      <w:r>
+        <w:t>medans</w:t>
+      </w:r>
+      <w:proofErr w:type="gramEnd"/>
+      <w:r>
+        <w:t xml:space="preserve"> </w:t>
+      </w:r>
+      <w:proofErr w:type="spellStart"/>
       <w:r>
         <w:t>F</w:t>
       </w:r>
       <w:r>
-        <w:t xml:space="preserve">acade-mönstret erbjuder </w:t>
+        <w:t>acade</w:t>
+      </w:r>
+      <w:proofErr w:type="spellEnd"/>
+      <w:r>
+        <w:t xml:space="preserve">-mönstret erbjuder </w:t>
       </w:r>
       <w:r>
         <w:t>ett förenklat gränssnitt</w:t>
@@ -1285,19 +1346,27 @@
         <w:pStyle w:val="HiGRubrik2"/>
       </w:pPr>
       <w:bookmarkStart w:id="4" w:name="_Toc158557353"/>
+      <w:proofErr w:type="spellStart"/>
       <w:r>
         <w:t>Factory</w:t>
       </w:r>
       <w:bookmarkEnd w:id="4"/>
+      <w:proofErr w:type="spellEnd"/>
     </w:p>
     <w:p>
       <w:pPr>
         <w:pStyle w:val="HiGBrdtext"/>
         <w:keepNext/>
       </w:pPr>
-      <w:r>
-        <w:t xml:space="preserve">Factory-mönstret står för skapandet av de angivna dokumenttyperna, implementationen använder av 3 olika typer, </w:t>
-      </w:r>
+      <w:proofErr w:type="spellStart"/>
+      <w:r>
+        <w:t>Factory</w:t>
+      </w:r>
+      <w:proofErr w:type="spellEnd"/>
+      <w:r>
+        <w:t xml:space="preserve">-mönstret står för skapandet av de angivna dokumenttyperna, implementationen använder av 3 olika typer, </w:t>
+      </w:r>
+      <w:proofErr w:type="spellStart"/>
       <w:r>
         <w:rPr>
           <w:i/>
@@ -1305,9 +1374,11 @@
         </w:rPr>
         <w:t>examDocument</w:t>
       </w:r>
+      <w:proofErr w:type="spellEnd"/>
       <w:r>
         <w:t xml:space="preserve">, </w:t>
       </w:r>
+      <w:proofErr w:type="spellStart"/>
       <w:r>
         <w:rPr>
           <w:i/>
@@ -1315,9 +1386,11 @@
         </w:rPr>
         <w:t>AcademicCalendar</w:t>
       </w:r>
+      <w:proofErr w:type="spellEnd"/>
       <w:r>
         <w:t xml:space="preserve"> och </w:t>
       </w:r>
+      <w:proofErr w:type="spellStart"/>
       <w:r>
         <w:rPr>
           <w:i/>
@@ -1325,8 +1398,38 @@
         </w:rPr>
         <w:t>LetterDocument</w:t>
       </w:r>
-      <w:r>
-        <w:t xml:space="preserve"> vilket har designats så att flera kan läggas till vid behov. Klasserna består av interfacet DocumentFactory som skapar dokument ifrån en enum-klass DocumentType , se Figur 1. </w:t>
+      <w:proofErr w:type="spellEnd"/>
+      <w:r>
+        <w:t xml:space="preserve"> vilket har designats så att flera kan läggas till vid behov. Klasserna består av interfacet </w:t>
+      </w:r>
+      <w:proofErr w:type="spellStart"/>
+      <w:r>
+        <w:t>DocumentFactory</w:t>
+      </w:r>
+      <w:proofErr w:type="spellEnd"/>
+      <w:r>
+        <w:t xml:space="preserve"> som skapar dokument ifrån en </w:t>
+      </w:r>
+      <w:proofErr w:type="spellStart"/>
+      <w:r>
+        <w:t>enum</w:t>
+      </w:r>
+      <w:proofErr w:type="spellEnd"/>
+      <w:r>
+        <w:t xml:space="preserve">-klass </w:t>
+      </w:r>
+      <w:proofErr w:type="spellStart"/>
+      <w:proofErr w:type="gramStart"/>
+      <w:r>
+        <w:t>DocumentType</w:t>
+      </w:r>
+      <w:proofErr w:type="spellEnd"/>
+      <w:r>
+        <w:t xml:space="preserve"> ,</w:t>
+      </w:r>
+      <w:proofErr w:type="gramEnd"/>
+      <w:r>
+        <w:t xml:space="preserve"> se Figur 1. </w:t>
       </w:r>
       <w:r>
         <w:br/>
@@ -1396,6 +1499,7 @@
       <w:r>
         <w:t xml:space="preserve">Den överliggande klassen </w:t>
       </w:r>
+      <w:proofErr w:type="spellStart"/>
       <w:r>
         <w:rPr>
           <w:i/>
@@ -1403,9 +1507,11 @@
         </w:rPr>
         <w:t>ConcreteDocumentFactory</w:t>
       </w:r>
+      <w:proofErr w:type="spellEnd"/>
       <w:r>
         <w:t xml:space="preserve">, som ärver ifrån </w:t>
       </w:r>
+      <w:proofErr w:type="spellStart"/>
       <w:r>
         <w:rPr>
           <w:i/>
@@ -1413,6 +1519,7 @@
         </w:rPr>
         <w:t>DocumentFactory</w:t>
       </w:r>
+      <w:proofErr w:type="spellEnd"/>
       <w:r>
         <w:t>, används för skapandet av de olika typerna av dokumenten</w:t>
       </w:r>
@@ -1509,6 +1616,7 @@
       <w:r>
         <w:t xml:space="preserve">Implementationen av Composite-mönstret skapar en flexibel och hierarkisk struktur för att hantera dokument och deras komponenter. Genom att definiera </w:t>
       </w:r>
+      <w:proofErr w:type="spellStart"/>
       <w:r>
         <w:rPr>
           <w:i/>
@@ -1516,9 +1624,11 @@
         </w:rPr>
         <w:t>CompositeDocumentComponent</w:t>
       </w:r>
+      <w:proofErr w:type="spellEnd"/>
       <w:r>
         <w:t xml:space="preserve"> som en sammansättning av </w:t>
       </w:r>
+      <w:proofErr w:type="spellStart"/>
       <w:r>
         <w:rPr>
           <w:i/>
@@ -1526,6 +1636,7 @@
         </w:rPr>
         <w:t>DocumentComponent</w:t>
       </w:r>
+      <w:proofErr w:type="spellEnd"/>
       <w:r>
         <w:t xml:space="preserve">, </w:t>
       </w:r>
@@ -1584,6 +1695,7 @@
         <w:lastRenderedPageBreak/>
         <w:t xml:space="preserve">Varje </w:t>
       </w:r>
+      <w:proofErr w:type="spellStart"/>
       <w:r>
         <w:rPr>
           <w:i/>
@@ -1591,9 +1703,11 @@
         </w:rPr>
         <w:t>CompositeDocumentComponent</w:t>
       </w:r>
+      <w:proofErr w:type="spellEnd"/>
       <w:r>
         <w:t xml:space="preserve"> kan innehålla en lista av </w:t>
       </w:r>
+      <w:proofErr w:type="spellStart"/>
       <w:r>
         <w:rPr>
           <w:i/>
@@ -1601,6 +1715,7 @@
         </w:rPr>
         <w:t>DocumentComponent</w:t>
       </w:r>
+      <w:proofErr w:type="spellEnd"/>
       <w:r>
         <w:t xml:space="preserve">-objekt, vilket </w:t>
       </w:r>
@@ -1689,26 +1804,42 @@
         </w:r>
       </w:fldSimple>
       <w:r>
-        <w:t>, CompositeDocumentComponent</w:t>
-      </w:r>
+        <w:t xml:space="preserve">, </w:t>
+      </w:r>
+      <w:proofErr w:type="spellStart"/>
+      <w:r>
+        <w:t>CompositeDocumentComponent</w:t>
+      </w:r>
+      <w:proofErr w:type="spellEnd"/>
     </w:p>
     <w:p>
       <w:pPr>
         <w:pStyle w:val="HiGRubrik2"/>
       </w:pPr>
       <w:bookmarkStart w:id="6" w:name="_Toc158557355"/>
+      <w:proofErr w:type="spellStart"/>
       <w:r>
         <w:t>Iterator</w:t>
       </w:r>
       <w:bookmarkEnd w:id="6"/>
+      <w:proofErr w:type="spellEnd"/>
     </w:p>
     <w:p>
       <w:pPr>
         <w:pStyle w:val="HiGBrdtext"/>
       </w:pPr>
       <w:r>
-        <w:t xml:space="preserve">Implementationen av Iterator-mönstret användes för att sekventiellt gå igenom och hantera de olika komponenterna i dokumenten. Genom </w:t>
-      </w:r>
+        <w:t xml:space="preserve">Implementationen av </w:t>
+      </w:r>
+      <w:proofErr w:type="spellStart"/>
+      <w:r>
+        <w:t>Iterator</w:t>
+      </w:r>
+      <w:proofErr w:type="spellEnd"/>
+      <w:r>
+        <w:t xml:space="preserve">-mönstret användes för att sekventiellt gå igenom och hantera de olika komponenterna i dokumenten. Genom </w:t>
+      </w:r>
+      <w:proofErr w:type="spellStart"/>
       <w:r>
         <w:rPr>
           <w:i/>
@@ -1716,9 +1847,11 @@
         </w:rPr>
         <w:t>CompositeDocumentComponentIterator</w:t>
       </w:r>
+      <w:proofErr w:type="spellEnd"/>
       <w:r>
         <w:t xml:space="preserve"> tillhandahålls en standardiserad metod för att iterera över sammansatta och enkla komponenter inom </w:t>
       </w:r>
+      <w:proofErr w:type="spellStart"/>
       <w:r>
         <w:rPr>
           <w:i/>
@@ -1726,6 +1859,7 @@
         </w:rPr>
         <w:t>CompositeDocumentComponent</w:t>
       </w:r>
+      <w:proofErr w:type="spellEnd"/>
       <w:r>
         <w:t>, vilket omfattar både dokument och deras inre element som tabeller, textblock och datumkomponenter.</w:t>
       </w:r>
@@ -1734,8 +1868,13 @@
       <w:pPr>
         <w:pStyle w:val="HiGBrdtext"/>
       </w:pPr>
-      <w:r>
-        <w:t>Iteratorn möjliggör enkel navigering genom komponenterna utan att avslöja den underliggande representationen av sammansättningen, vilket håller åtkomstmetoden konsistent och abstraherad från de specifika detaljerna i dokumentstrukturen. Detta förenklar operationer såsom utskrift,</w:t>
+      <w:proofErr w:type="spellStart"/>
+      <w:r>
+        <w:t>Iteratorn</w:t>
+      </w:r>
+      <w:proofErr w:type="spellEnd"/>
+      <w:r>
+        <w:t xml:space="preserve"> möjliggör enkel navigering genom komponenterna utan att avslöja den underliggande representationen av sammansättningen, vilket håller åtkomstmetoden konsistent och abstraherad från de specifika detaljerna i dokumentstrukturen. Detta förenklar operationer såsom utskrift,</w:t>
       </w:r>
       <w:r>
         <w:t xml:space="preserve"> </w:t>
@@ -1758,10 +1897,12 @@
         <w:pStyle w:val="HiGRubrik2"/>
       </w:pPr>
       <w:bookmarkStart w:id="7" w:name="_Toc158557356"/>
+      <w:proofErr w:type="spellStart"/>
       <w:r>
         <w:t>Facade</w:t>
       </w:r>
       <w:bookmarkEnd w:id="7"/>
+      <w:proofErr w:type="spellEnd"/>
       <w:r>
         <w:t xml:space="preserve"> </w:t>
       </w:r>
@@ -1771,8 +1912,17 @@
         <w:pStyle w:val="HiGBrdtext"/>
       </w:pPr>
       <w:r>
-        <w:t xml:space="preserve">Genom att implementera Facade-mönstret i systemet har en förenklad interaktion mellan klientkod och systemets underliggande komplexitet gjorts. </w:t>
-      </w:r>
+        <w:t xml:space="preserve">Genom att implementera </w:t>
+      </w:r>
+      <w:proofErr w:type="spellStart"/>
+      <w:r>
+        <w:t>Facade</w:t>
+      </w:r>
+      <w:proofErr w:type="spellEnd"/>
+      <w:r>
+        <w:t xml:space="preserve">-mönstret i systemet har en förenklad interaktion mellan klientkod och systemets underliggande komplexitet gjorts. </w:t>
+      </w:r>
+      <w:proofErr w:type="spellStart"/>
       <w:r>
         <w:rPr>
           <w:i/>
@@ -1780,6 +1930,7 @@
         </w:rPr>
         <w:t>DocumentFacade</w:t>
       </w:r>
+      <w:proofErr w:type="spellEnd"/>
       <w:r>
         <w:t xml:space="preserve"> agerar som ett högnivågränssnitt som erbjuder enklare och mer lättförståeliga metoder för att skapa dokument, lägga till och modifiera komponenter samt hantera specifika funktioner som datumändringar</w:t>
       </w:r>
@@ -1848,8 +1999,13 @@
         </w:r>
       </w:fldSimple>
       <w:r>
-        <w:t>, ConcreteDocumentFactory</w:t>
-      </w:r>
+        <w:t xml:space="preserve">, </w:t>
+      </w:r>
+      <w:proofErr w:type="spellStart"/>
+      <w:r>
+        <w:t>ConcreteDocumentFactory</w:t>
+      </w:r>
+      <w:proofErr w:type="spellEnd"/>
     </w:p>
     <w:p>
       <w:pPr>
@@ -1891,6 +2047,7 @@
       <w:r>
         <w:t xml:space="preserve">det går att skapade de olika typerna av dokument, </w:t>
       </w:r>
+      <w:proofErr w:type="spellStart"/>
       <w:r>
         <w:rPr>
           <w:i/>
@@ -1905,12 +2062,14 @@
         </w:rPr>
         <w:t>Document</w:t>
       </w:r>
+      <w:proofErr w:type="spellEnd"/>
       <w:r>
         <w:t>,</w:t>
       </w:r>
       <w:r>
         <w:t xml:space="preserve"> </w:t>
       </w:r>
+      <w:proofErr w:type="spellStart"/>
       <w:r>
         <w:rPr>
           <w:i/>
@@ -1925,9 +2084,11 @@
         </w:rPr>
         <w:t>Document</w:t>
       </w:r>
+      <w:proofErr w:type="spellEnd"/>
       <w:r>
         <w:t xml:space="preserve"> och </w:t>
       </w:r>
+      <w:proofErr w:type="spellStart"/>
       <w:r>
         <w:rPr>
           <w:i/>
@@ -1935,6 +2096,7 @@
         </w:rPr>
         <w:t>academicCalendarDocument</w:t>
       </w:r>
+      <w:proofErr w:type="spellEnd"/>
       <w:r>
         <w:t xml:space="preserve"> samt lägga till eller ta bort de olika typerna av komponenter som finns tillgängliga</w:t>
       </w:r>
@@ -2077,11 +2239,20 @@
     </w:p>
     <w:p>
       <w:r>
-        <w:t xml:space="preserve">Det går också att lägga till matriser och tabeller för dokument och går givetvis att antingen ta bort med hjälp av ett id för att identifiera valda tabellen, utöver detta går också dom andra </w:t>
+        <w:t xml:space="preserve">Det går också att lägga till matriser och tabeller för dokument och går givetvis att antingen ta bort med hjälp av </w:t>
+      </w:r>
+      <w:proofErr w:type="gramStart"/>
+      <w:r>
+        <w:t>ett id</w:t>
+      </w:r>
+      <w:proofErr w:type="gramEnd"/>
+      <w:r>
+        <w:t xml:space="preserve"> för att identifiera valda tabellen, utöver detta går också dom andra </w:t>
       </w:r>
       <w:r>
         <w:t>komponenterna (</w:t>
       </w:r>
+      <w:proofErr w:type="spellStart"/>
       <w:r>
         <w:rPr>
           <w:i/>
@@ -2089,12 +2260,14 @@
         </w:rPr>
         <w:t>Title</w:t>
       </w:r>
+      <w:proofErr w:type="spellEnd"/>
       <w:r>
         <w:t>,</w:t>
       </w:r>
       <w:r>
         <w:t xml:space="preserve"> </w:t>
       </w:r>
+      <w:proofErr w:type="spellStart"/>
       <w:r>
         <w:rPr>
           <w:i/>
@@ -2109,9 +2282,11 @@
         </w:rPr>
         <w:t>aragraph</w:t>
       </w:r>
+      <w:proofErr w:type="spellEnd"/>
       <w:r>
         <w:t xml:space="preserve"> och </w:t>
       </w:r>
+      <w:proofErr w:type="spellStart"/>
       <w:r>
         <w:rPr>
           <w:i/>
@@ -2126,6 +2301,7 @@
         </w:rPr>
         <w:t>uthor</w:t>
       </w:r>
+      <w:proofErr w:type="spellEnd"/>
       <w:r>
         <w:t>) också att ta bort med hjälp av att man skriver in den text som komponenten består av</w:t>
       </w:r>
@@ -2230,7 +2406,15 @@
         </w:tabs>
       </w:pPr>
       <w:r>
-        <w:t>Det som har varit svårt under utvecklingen av programmet är till största del hur Factory-</w:t>
+        <w:t xml:space="preserve">Det som har varit svårt under utvecklingen av programmet är till största del hur </w:t>
+      </w:r>
+      <w:proofErr w:type="spellStart"/>
+      <w:r>
+        <w:t>Factory</w:t>
+      </w:r>
+      <w:proofErr w:type="spellEnd"/>
+      <w:r>
+        <w:t>-</w:t>
       </w:r>
       <w:r>
         <w:t xml:space="preserve"> </w:t>
@@ -2262,9 +2446,11 @@
       <w:r>
         <w:t xml:space="preserve"> </w:t>
       </w:r>
+      <w:proofErr w:type="gramStart"/>
       <w:r>
         <w:t xml:space="preserve">( </w:t>
       </w:r>
+      <w:proofErr w:type="spellStart"/>
       <w:r>
         <w:rPr>
           <w:i/>
@@ -2272,12 +2458,15 @@
         </w:rPr>
         <w:t>Paragraph</w:t>
       </w:r>
+      <w:proofErr w:type="spellEnd"/>
+      <w:proofErr w:type="gramEnd"/>
       <w:r>
         <w:t>,</w:t>
       </w:r>
       <w:r>
         <w:t xml:space="preserve"> </w:t>
       </w:r>
+      <w:proofErr w:type="spellStart"/>
       <w:r>
         <w:rPr>
           <w:i/>
@@ -2285,9 +2474,11 @@
         </w:rPr>
         <w:t>Title</w:t>
       </w:r>
+      <w:proofErr w:type="spellEnd"/>
       <w:r>
         <w:t xml:space="preserve"> och </w:t>
       </w:r>
+      <w:proofErr w:type="spellStart"/>
       <w:r>
         <w:rPr>
           <w:i/>
@@ -2295,6 +2486,7 @@
         </w:rPr>
         <w:t>Author</w:t>
       </w:r>
+      <w:proofErr w:type="spellEnd"/>
       <w:r>
         <w:t xml:space="preserve">) kändes logisk för mig, jag jämförda med word och tänkte enligt följande spår: Om jag vill ta bort något ifrån det jag skriver nu så markerar jag all den text jag vill ta bort och klickar på backspace, vilket jag då försökt härma i min implementation. På liknande sätt har jag gjort med klasserna Matrix och Table fast jag lade till </w:t>
       </w:r>
@@ -2302,13 +2494,29 @@
         <w:t>en id</w:t>
       </w:r>
       <w:r>
-        <w:t xml:space="preserve"> istället, samma tankesätt gjordes här, markerar du en tabell eller matris i </w:t>
+        <w:t xml:space="preserve"> </w:t>
+      </w:r>
+      <w:proofErr w:type="gramStart"/>
+      <w:r>
+        <w:t>istället</w:t>
+      </w:r>
+      <w:proofErr w:type="gramEnd"/>
+      <w:r>
+        <w:t xml:space="preserve">, samma tankesätt gjordes här, markerar du en tabell eller matris i </w:t>
       </w:r>
       <w:r>
         <w:t>Word</w:t>
       </w:r>
       <w:r>
-        <w:t xml:space="preserve"> så har du själva id där och klickar därefter delete/backspace för att ta bort allt, vilket då jag åter igen försökt härma.</w:t>
+        <w:t xml:space="preserve"> så har du själva id där och klickar därefter </w:t>
+      </w:r>
+      <w:proofErr w:type="spellStart"/>
+      <w:r>
+        <w:t>delete</w:t>
+      </w:r>
+      <w:proofErr w:type="spellEnd"/>
+      <w:r>
+        <w:t>/backspace för att ta bort allt, vilket då jag åter igen försökt härma.</w:t>
       </w:r>
     </w:p>
     <w:p>
@@ -2323,7 +2531,39 @@
         </w:tabs>
       </w:pPr>
       <w:r>
-        <w:t xml:space="preserve">Gällande implementationen av Facade och Iteratorn så var det betydligt mycket enklare än dom andra 2 då iteratorn består av 1 klass och ett interface och Facaden bara ses som en ”bro” mellan </w:t>
+        <w:t xml:space="preserve">Gällande implementationen av </w:t>
+      </w:r>
+      <w:proofErr w:type="spellStart"/>
+      <w:r>
+        <w:t>Facade</w:t>
+      </w:r>
+      <w:proofErr w:type="spellEnd"/>
+      <w:r>
+        <w:t xml:space="preserve"> och </w:t>
+      </w:r>
+      <w:proofErr w:type="spellStart"/>
+      <w:r>
+        <w:t>Iteratorn</w:t>
+      </w:r>
+      <w:proofErr w:type="spellEnd"/>
+      <w:r>
+        <w:t xml:space="preserve"> så var det betydligt mycket enklare än dom andra 2 då </w:t>
+      </w:r>
+      <w:proofErr w:type="spellStart"/>
+      <w:r>
+        <w:t>iteratorn</w:t>
+      </w:r>
+      <w:proofErr w:type="spellEnd"/>
+      <w:r>
+        <w:t xml:space="preserve"> består av 1 klass och ett interface och </w:t>
+      </w:r>
+      <w:proofErr w:type="spellStart"/>
+      <w:r>
+        <w:t>Facaden</w:t>
+      </w:r>
+      <w:proofErr w:type="spellEnd"/>
+      <w:r>
+        <w:t xml:space="preserve"> bara ses som en ”bro” mellan </w:t>
       </w:r>
       <w:r>
         <w:t xml:space="preserve">min </w:t>
@@ -2334,10 +2574,203 @@
       <w:r>
         <w:t xml:space="preserve"> mer komplexa kod.</w:t>
       </w:r>
+    </w:p>
+    <w:p>
+      <w:pPr>
+        <w:tabs>
+          <w:tab w:val="left" w:pos="1134"/>
+          <w:tab w:val="left" w:pos="2552"/>
+          <w:tab w:val="left" w:pos="4253"/>
+          <w:tab w:val="left" w:pos="5954"/>
+          <w:tab w:val="left" w:pos="7655"/>
+          <w:tab w:val="right" w:pos="8930"/>
+        </w:tabs>
+      </w:pPr>
+      <w:r>
+        <w:t xml:space="preserve">En lösning jag är nöjd med är hur jag hanterar matriser och tabeller, jag använde mig av </w:t>
+      </w:r>
+      <w:proofErr w:type="spellStart"/>
+      <w:r>
+        <w:t>varargs</w:t>
+      </w:r>
+      <w:proofErr w:type="spellEnd"/>
+      <w:r>
+        <w:t xml:space="preserve"> string och </w:t>
+      </w:r>
+      <w:proofErr w:type="spellStart"/>
+      <w:r>
+        <w:t>int</w:t>
+      </w:r>
+      <w:proofErr w:type="spellEnd"/>
+      <w:r>
+        <w:t xml:space="preserve">, vilket möjliggör att tabellerna och matriserna kan ta flera </w:t>
+      </w:r>
+      <w:proofErr w:type="spellStart"/>
+      <w:r>
+        <w:t>inparametrar</w:t>
+      </w:r>
+      <w:proofErr w:type="spellEnd"/>
+      <w:r>
+        <w:t xml:space="preserve"> åt gången, inte riktigt något speciellt designmönster men en liten finurlig lösning som användes, se figur 8</w:t>
+      </w:r>
+      <w:r>
+        <w:t xml:space="preserve"> och 9.</w:t>
+      </w:r>
+    </w:p>
+    <w:p>
+      <w:pPr>
+        <w:keepNext/>
+        <w:tabs>
+          <w:tab w:val="left" w:pos="1134"/>
+          <w:tab w:val="left" w:pos="2552"/>
+          <w:tab w:val="left" w:pos="4253"/>
+          <w:tab w:val="left" w:pos="5954"/>
+          <w:tab w:val="left" w:pos="7655"/>
+          <w:tab w:val="right" w:pos="8930"/>
+        </w:tabs>
+      </w:pPr>
+      <w:r>
+        <w:drawing>
+          <wp:inline distT="0" distB="0" distL="0" distR="0" wp14:anchorId="40B498C7" wp14:editId="6B55E10F">
+            <wp:extent cx="4496427" cy="1505160"/>
+            <wp:effectExtent l="0" t="0" r="0" b="0"/>
+            <wp:docPr id="824552301" name="Picture 1" descr="A screen shot of a computer code&#10;&#10;Description automatically generated"/>
+            <wp:cNvGraphicFramePr>
+              <a:graphicFrameLocks xmlns:a="http://schemas.openxmlformats.org/drawingml/2006/main" noChangeAspect="1"/>
+            </wp:cNvGraphicFramePr>
+            <a:graphic xmlns:a="http://schemas.openxmlformats.org/drawingml/2006/main">
+              <a:graphicData uri="http://schemas.openxmlformats.org/drawingml/2006/picture">
+                <pic:pic xmlns:pic="http://schemas.openxmlformats.org/drawingml/2006/picture">
+                  <pic:nvPicPr>
+                    <pic:cNvPr id="824552301" name="Picture 1" descr="A screen shot of a computer code&#10;&#10;Description automatically generated"/>
+                    <pic:cNvPicPr/>
+                  </pic:nvPicPr>
+                  <pic:blipFill>
+                    <a:blip r:embed="rId18"/>
+                    <a:stretch>
+                      <a:fillRect/>
+                    </a:stretch>
+                  </pic:blipFill>
+                  <pic:spPr>
+                    <a:xfrm>
+                      <a:off x="0" y="0"/>
+                      <a:ext cx="4496427" cy="1505160"/>
+                    </a:xfrm>
+                    <a:prstGeom prst="rect">
+                      <a:avLst/>
+                    </a:prstGeom>
+                  </pic:spPr>
+                </pic:pic>
+              </a:graphicData>
+            </a:graphic>
+          </wp:inline>
+        </w:drawing>
+      </w:r>
+    </w:p>
+    <w:p>
+      <w:pPr>
+        <w:pStyle w:val="Caption"/>
+        <w:jc w:val="center"/>
+      </w:pPr>
+      <w:r>
+        <w:t xml:space="preserve">Figur </w:t>
+      </w:r>
+      <w:fldSimple w:instr=" SEQ Figur \* ARABIC ">
+        <w:r>
+          <w:rPr>
+            <w:noProof/>
+          </w:rPr>
+          <w:t>8</w:t>
+        </w:r>
+      </w:fldSimple>
+      <w:r>
+        <w:t xml:space="preserve">,Table </w:t>
+      </w:r>
+      <w:proofErr w:type="spellStart"/>
+      <w:r>
+        <w:t>varargs</w:t>
+      </w:r>
+      <w:proofErr w:type="spellEnd"/>
+    </w:p>
+    <w:p>
+      <w:pPr>
+        <w:keepNext/>
+        <w:tabs>
+          <w:tab w:val="left" w:pos="1134"/>
+          <w:tab w:val="left" w:pos="2552"/>
+          <w:tab w:val="left" w:pos="4253"/>
+          <w:tab w:val="left" w:pos="5954"/>
+          <w:tab w:val="left" w:pos="7655"/>
+          <w:tab w:val="right" w:pos="8930"/>
+        </w:tabs>
+      </w:pPr>
+      <w:r>
+        <w:lastRenderedPageBreak/>
+        <w:drawing>
+          <wp:inline distT="0" distB="0" distL="0" distR="0" wp14:anchorId="0E518603" wp14:editId="688EE9B1">
+            <wp:extent cx="4629796" cy="1543265"/>
+            <wp:effectExtent l="0" t="0" r="0" b="0"/>
+            <wp:docPr id="82471249" name="Picture 1" descr="A screen shot of a computer program&#10;&#10;Description automatically generated"/>
+            <wp:cNvGraphicFramePr>
+              <a:graphicFrameLocks xmlns:a="http://schemas.openxmlformats.org/drawingml/2006/main" noChangeAspect="1"/>
+            </wp:cNvGraphicFramePr>
+            <a:graphic xmlns:a="http://schemas.openxmlformats.org/drawingml/2006/main">
+              <a:graphicData uri="http://schemas.openxmlformats.org/drawingml/2006/picture">
+                <pic:pic xmlns:pic="http://schemas.openxmlformats.org/drawingml/2006/picture">
+                  <pic:nvPicPr>
+                    <pic:cNvPr id="82471249" name="Picture 1" descr="A screen shot of a computer program&#10;&#10;Description automatically generated"/>
+                    <pic:cNvPicPr/>
+                  </pic:nvPicPr>
+                  <pic:blipFill>
+                    <a:blip r:embed="rId19"/>
+                    <a:stretch>
+                      <a:fillRect/>
+                    </a:stretch>
+                  </pic:blipFill>
+                  <pic:spPr>
+                    <a:xfrm>
+                      <a:off x="0" y="0"/>
+                      <a:ext cx="4629796" cy="1543265"/>
+                    </a:xfrm>
+                    <a:prstGeom prst="rect">
+                      <a:avLst/>
+                    </a:prstGeom>
+                  </pic:spPr>
+                </pic:pic>
+              </a:graphicData>
+            </a:graphic>
+          </wp:inline>
+        </w:drawing>
+      </w:r>
+    </w:p>
+    <w:p>
+      <w:pPr>
+        <w:pStyle w:val="Caption"/>
+        <w:jc w:val="center"/>
+      </w:pPr>
+      <w:r>
+        <w:t xml:space="preserve">Figur </w:t>
+      </w:r>
+      <w:fldSimple w:instr=" SEQ Figur \* ARABIC ">
+        <w:r>
+          <w:rPr>
+            <w:noProof/>
+          </w:rPr>
+          <w:t>9</w:t>
+        </w:r>
+      </w:fldSimple>
+      <w:r>
+        <w:t xml:space="preserve">,Matrix </w:t>
+      </w:r>
+      <w:proofErr w:type="spellStart"/>
+      <w:r>
+        <w:t>varargs</w:t>
+      </w:r>
+      <w:proofErr w:type="spellEnd"/>
     </w:p>
     <w:sectPr>
-      <w:headerReference w:type="default" r:id="rId18"/>
-      <w:footerReference w:type="default" r:id="rId19"/>
+      <w:headerReference w:type="default" r:id="rId20"/>
+      <w:footerReference w:type="default" r:id="rId21"/>
       <w:type w:val="oddPage"/>
       <w:pgSz w:w="11906" w:h="16838" w:code="9"/>
       <w:pgMar w:top="1134" w:right="1985" w:bottom="1701" w:left="1985" w:header="709" w:footer="709" w:gutter="0"/>

</xml_diff>